<commit_message>
registro de ventas funcional
</commit_message>
<xml_diff>
--- a/Reporte/ManualUsuarioVirutalTianguis.docx
+++ b/Reporte/ManualUsuarioVirutalTianguis.docx
@@ -9,8 +9,6 @@
           <w:lang w:val="es-MX"/>
         </w:rPr>
       </w:pPr>
-      <w:bookmarkStart w:id="0" w:name="_GoBack"/>
-      <w:bookmarkEnd w:id="0"/>
       <w:r>
         <w:rPr>
           <w:lang w:val="es-MX"/>
@@ -860,14 +858,14 @@
           <w:lang w:val="es-MX"/>
         </w:rPr>
       </w:pPr>
-      <w:bookmarkStart w:id="1" w:name="_Toc9756131"/>
+      <w:bookmarkStart w:id="0" w:name="_Toc9756131"/>
       <w:r>
         <w:rPr>
           <w:lang w:val="es-MX"/>
         </w:rPr>
         <w:t>Primeros pasos</w:t>
       </w:r>
-      <w:bookmarkEnd w:id="1"/>
+      <w:bookmarkEnd w:id="0"/>
     </w:p>
     <w:p>
       <w:pPr>
@@ -1634,14 +1632,14 @@
           <w:lang w:val="es-MX"/>
         </w:rPr>
       </w:pPr>
-      <w:bookmarkStart w:id="2" w:name="_Toc9756132"/>
+      <w:bookmarkStart w:id="1" w:name="_Toc9756132"/>
       <w:r>
         <w:rPr>
           <w:lang w:val="es-MX"/>
         </w:rPr>
         <w:t>Iniciar sesión</w:t>
       </w:r>
-      <w:bookmarkEnd w:id="2"/>
+      <w:bookmarkEnd w:id="1"/>
     </w:p>
     <w:p>
       <w:pPr>
@@ -2012,7 +2010,7 @@
           <w:lang w:val="es-MX"/>
         </w:rPr>
       </w:pPr>
-      <w:bookmarkStart w:id="3" w:name="_Toc9756133"/>
+      <w:bookmarkStart w:id="2" w:name="_Toc9756133"/>
       <w:r>
         <w:rPr>
           <w:lang w:val="es-MX"/>
@@ -2020,7 +2018,7 @@
         <w:lastRenderedPageBreak/>
         <w:t>Registrar un cliente</w:t>
       </w:r>
-      <w:bookmarkEnd w:id="3"/>
+      <w:bookmarkEnd w:id="2"/>
     </w:p>
     <w:p>
       <w:pPr>
@@ -2598,7 +2596,7 @@
           <w:lang w:val="es-MX"/>
         </w:rPr>
       </w:pPr>
-      <w:bookmarkStart w:id="4" w:name="_Toc9756134"/>
+      <w:bookmarkStart w:id="3" w:name="_Toc9756134"/>
       <w:r>
         <w:rPr>
           <w:lang w:val="es-MX"/>
@@ -2606,7 +2604,7 @@
         <w:lastRenderedPageBreak/>
         <w:t>Menú Principal</w:t>
       </w:r>
-      <w:bookmarkEnd w:id="4"/>
+      <w:bookmarkEnd w:id="3"/>
     </w:p>
     <w:p>
       <w:pPr>
@@ -3692,7 +3690,7 @@
           <w:lang w:val="es-MX"/>
         </w:rPr>
       </w:pPr>
-      <w:bookmarkStart w:id="5" w:name="_Toc9756135"/>
+      <w:bookmarkStart w:id="4" w:name="_Toc9756135"/>
       <w:r>
         <w:rPr>
           <w:lang w:val="es-MX"/>
@@ -3700,7 +3698,7 @@
         <w:lastRenderedPageBreak/>
         <w:t>Editar</w:t>
       </w:r>
-      <w:bookmarkEnd w:id="5"/>
+      <w:bookmarkEnd w:id="4"/>
     </w:p>
     <w:p>
       <w:pPr>
@@ -4289,14 +4287,14 @@
           <w:lang w:val="es-MX"/>
         </w:rPr>
       </w:pPr>
-      <w:bookmarkStart w:id="6" w:name="_Toc9756136"/>
+      <w:bookmarkStart w:id="5" w:name="_Toc9756136"/>
       <w:r>
         <w:rPr>
           <w:lang w:val="es-MX"/>
         </w:rPr>
         <w:t>Editor de empleados</w:t>
       </w:r>
-      <w:bookmarkEnd w:id="6"/>
+      <w:bookmarkEnd w:id="5"/>
     </w:p>
     <w:p>
       <w:pPr>
@@ -5789,7 +5787,7 @@
           <w:lang w:val="es-MX"/>
         </w:rPr>
       </w:pPr>
-      <w:bookmarkStart w:id="7" w:name="_Toc9756137"/>
+      <w:bookmarkStart w:id="6" w:name="_Toc9756137"/>
       <w:r>
         <w:rPr>
           <w:lang w:val="es-MX"/>
@@ -5803,7 +5801,7 @@
         </w:rPr>
         <w:t>Clientes</w:t>
       </w:r>
-      <w:bookmarkEnd w:id="7"/>
+      <w:bookmarkEnd w:id="6"/>
     </w:p>
     <w:p>
       <w:pPr>
@@ -7461,7 +7459,7 @@
           <w:lang w:val="es-MX"/>
         </w:rPr>
       </w:pPr>
-      <w:bookmarkStart w:id="8" w:name="_Toc9756138"/>
+      <w:bookmarkStart w:id="7" w:name="_Toc9756138"/>
       <w:r>
         <w:rPr>
           <w:lang w:val="es-MX"/>
@@ -7469,7 +7467,7 @@
         <w:lastRenderedPageBreak/>
         <w:t>Almacén</w:t>
       </w:r>
-      <w:bookmarkEnd w:id="8"/>
+      <w:bookmarkEnd w:id="7"/>
     </w:p>
     <w:p>
       <w:pPr>
@@ -7526,7 +7524,7 @@
           <w:lang w:val="es-MX"/>
         </w:rPr>
       </w:pPr>
-      <w:bookmarkStart w:id="9" w:name="_Toc9756139"/>
+      <w:bookmarkStart w:id="8" w:name="_Toc9756139"/>
       <w:r>
         <w:rPr>
           <w:lang w:val="es-MX"/>
@@ -7534,7 +7532,7 @@
         <w:lastRenderedPageBreak/>
         <w:t>Vender</w:t>
       </w:r>
-      <w:bookmarkEnd w:id="9"/>
+      <w:bookmarkEnd w:id="8"/>
     </w:p>
     <w:p>
       <w:pPr>
@@ -7543,14 +7541,14 @@
           <w:lang w:val="es-MX"/>
         </w:rPr>
       </w:pPr>
-      <w:bookmarkStart w:id="10" w:name="_Toc9756140"/>
+      <w:bookmarkStart w:id="9" w:name="_Toc9756140"/>
       <w:r>
         <w:rPr>
           <w:lang w:val="es-MX"/>
         </w:rPr>
         <w:t>Nueva Venta</w:t>
       </w:r>
-      <w:bookmarkEnd w:id="10"/>
+      <w:bookmarkEnd w:id="9"/>
     </w:p>
     <w:p>
       <w:pPr>
@@ -7607,7 +7605,7 @@
           <w:lang w:val="es-MX"/>
         </w:rPr>
       </w:pPr>
-      <w:bookmarkStart w:id="11" w:name="_Toc9756141"/>
+      <w:bookmarkStart w:id="10" w:name="_Toc9756141"/>
       <w:r>
         <w:rPr>
           <w:lang w:val="es-MX"/>
@@ -7615,7 +7613,7 @@
         <w:lastRenderedPageBreak/>
         <w:t>Registro de ventas</w:t>
       </w:r>
-      <w:bookmarkEnd w:id="11"/>
+      <w:bookmarkEnd w:id="10"/>
     </w:p>
     <w:p>
       <w:pPr>
@@ -7629,10 +7627,10 @@
           <w:lang w:val="es-MX"/>
         </w:rPr>
         <w:drawing>
-          <wp:inline distT="0" distB="0" distL="0" distR="0" wp14:anchorId="15A9FE49" wp14:editId="2EE74C34">
-            <wp:extent cx="5612130" cy="5248910"/>
-            <wp:effectExtent l="0" t="0" r="7620" b="8890"/>
-            <wp:docPr id="194" name="Imagen 194"/>
+          <wp:inline distT="0" distB="0" distL="0" distR="0" wp14:anchorId="0E7C4C01" wp14:editId="61F84192">
+            <wp:extent cx="5612130" cy="5277485"/>
+            <wp:effectExtent l="0" t="0" r="7620" b="0"/>
+            <wp:docPr id="196" name="Imagen 196"/>
             <wp:cNvGraphicFramePr>
               <a:graphicFrameLocks xmlns:a="http://schemas.openxmlformats.org/drawingml/2006/main" noChangeAspect="1"/>
             </wp:cNvGraphicFramePr>
@@ -7652,7 +7650,7 @@
                   <pic:spPr>
                     <a:xfrm>
                       <a:off x="0" y="0"/>
-                      <a:ext cx="5612130" cy="5248910"/>
+                      <a:ext cx="5612130" cy="5277485"/>
                     </a:xfrm>
                     <a:prstGeom prst="rect">
                       <a:avLst/>
@@ -7664,6 +7662,8 @@
           </wp:inline>
         </w:drawing>
       </w:r>
+      <w:bookmarkStart w:id="11" w:name="_GoBack"/>
+      <w:bookmarkEnd w:id="11"/>
     </w:p>
     <w:sectPr>
       <w:type w:val="continuous"/>
@@ -8714,7 +8714,6 @@
   <w:style w:type="character" w:default="1" w:styleId="Fuentedeprrafopredeter">
     <w:name w:val="Default Paragraph Font"/>
     <w:uiPriority w:val="1"/>
-    <w:semiHidden/>
     <w:unhideWhenUsed/>
   </w:style>
   <w:style w:type="table" w:default="1" w:styleId="Tablanormal">
@@ -9126,7 +9125,7 @@
 </file>
 
 <file path=customXml/itemProps1.xml><?xml version="1.0" encoding="utf-8"?>
-<ds:datastoreItem xmlns:ds="http://schemas.openxmlformats.org/officeDocument/2006/customXml" ds:itemID="{AE1E51D1-D187-4B6F-9B65-F70588D6C782}">
+<ds:datastoreItem xmlns:ds="http://schemas.openxmlformats.org/officeDocument/2006/customXml" ds:itemID="{80BE6C14-CBE0-4315-B5A3-E47A4C3F402F}">
   <ds:schemaRefs>
     <ds:schemaRef ds:uri="http://schemas.openxmlformats.org/officeDocument/2006/bibliography"/>
   </ds:schemaRefs>

</xml_diff>

<commit_message>
Finalmente ventas Funcionando :D
</commit_message>
<xml_diff>
--- a/Reporte/ManualUsuarioVirutalTianguis.docx
+++ b/Reporte/ManualUsuarioVirutalTianguis.docx
@@ -9,6 +9,8 @@
           <w:lang w:val="es-MX"/>
         </w:rPr>
       </w:pPr>
+      <w:bookmarkStart w:id="0" w:name="_GoBack"/>
+      <w:bookmarkEnd w:id="0"/>
       <w:r>
         <w:rPr>
           <w:lang w:val="es-MX"/>
@@ -858,14 +860,14 @@
           <w:lang w:val="es-MX"/>
         </w:rPr>
       </w:pPr>
-      <w:bookmarkStart w:id="0" w:name="_Toc9756131"/>
+      <w:bookmarkStart w:id="1" w:name="_Toc9756131"/>
       <w:r>
         <w:rPr>
           <w:lang w:val="es-MX"/>
         </w:rPr>
         <w:t>Primeros pasos</w:t>
       </w:r>
-      <w:bookmarkEnd w:id="0"/>
+      <w:bookmarkEnd w:id="1"/>
     </w:p>
     <w:p>
       <w:pPr>
@@ -1632,14 +1634,14 @@
           <w:lang w:val="es-MX"/>
         </w:rPr>
       </w:pPr>
-      <w:bookmarkStart w:id="1" w:name="_Toc9756132"/>
+      <w:bookmarkStart w:id="2" w:name="_Toc9756132"/>
       <w:r>
         <w:rPr>
           <w:lang w:val="es-MX"/>
         </w:rPr>
         <w:t>Iniciar sesión</w:t>
       </w:r>
-      <w:bookmarkEnd w:id="1"/>
+      <w:bookmarkEnd w:id="2"/>
     </w:p>
     <w:p>
       <w:pPr>
@@ -2010,7 +2012,7 @@
           <w:lang w:val="es-MX"/>
         </w:rPr>
       </w:pPr>
-      <w:bookmarkStart w:id="2" w:name="_Toc9756133"/>
+      <w:bookmarkStart w:id="3" w:name="_Toc9756133"/>
       <w:r>
         <w:rPr>
           <w:lang w:val="es-MX"/>
@@ -2018,7 +2020,7 @@
         <w:lastRenderedPageBreak/>
         <w:t>Registrar un cliente</w:t>
       </w:r>
-      <w:bookmarkEnd w:id="2"/>
+      <w:bookmarkEnd w:id="3"/>
     </w:p>
     <w:p>
       <w:pPr>
@@ -2596,7 +2598,7 @@
           <w:lang w:val="es-MX"/>
         </w:rPr>
       </w:pPr>
-      <w:bookmarkStart w:id="3" w:name="_Toc9756134"/>
+      <w:bookmarkStart w:id="4" w:name="_Toc9756134"/>
       <w:r>
         <w:rPr>
           <w:lang w:val="es-MX"/>
@@ -2604,7 +2606,7 @@
         <w:lastRenderedPageBreak/>
         <w:t>Menú Principal</w:t>
       </w:r>
-      <w:bookmarkEnd w:id="3"/>
+      <w:bookmarkEnd w:id="4"/>
     </w:p>
     <w:p>
       <w:pPr>
@@ -3690,7 +3692,7 @@
           <w:lang w:val="es-MX"/>
         </w:rPr>
       </w:pPr>
-      <w:bookmarkStart w:id="4" w:name="_Toc9756135"/>
+      <w:bookmarkStart w:id="5" w:name="_Toc9756135"/>
       <w:r>
         <w:rPr>
           <w:lang w:val="es-MX"/>
@@ -3698,7 +3700,7 @@
         <w:lastRenderedPageBreak/>
         <w:t>Editar</w:t>
       </w:r>
-      <w:bookmarkEnd w:id="4"/>
+      <w:bookmarkEnd w:id="5"/>
     </w:p>
     <w:p>
       <w:pPr>
@@ -4287,14 +4289,14 @@
           <w:lang w:val="es-MX"/>
         </w:rPr>
       </w:pPr>
-      <w:bookmarkStart w:id="5" w:name="_Toc9756136"/>
+      <w:bookmarkStart w:id="6" w:name="_Toc9756136"/>
       <w:r>
         <w:rPr>
           <w:lang w:val="es-MX"/>
         </w:rPr>
         <w:t>Editor de empleados</w:t>
       </w:r>
-      <w:bookmarkEnd w:id="5"/>
+      <w:bookmarkEnd w:id="6"/>
     </w:p>
     <w:p>
       <w:pPr>
@@ -5787,7 +5789,7 @@
           <w:lang w:val="es-MX"/>
         </w:rPr>
       </w:pPr>
-      <w:bookmarkStart w:id="6" w:name="_Toc9756137"/>
+      <w:bookmarkStart w:id="7" w:name="_Toc9756137"/>
       <w:r>
         <w:rPr>
           <w:lang w:val="es-MX"/>
@@ -5801,7 +5803,7 @@
         </w:rPr>
         <w:t>Clientes</w:t>
       </w:r>
-      <w:bookmarkEnd w:id="6"/>
+      <w:bookmarkEnd w:id="7"/>
     </w:p>
     <w:p>
       <w:pPr>
@@ -7459,7 +7461,7 @@
           <w:lang w:val="es-MX"/>
         </w:rPr>
       </w:pPr>
-      <w:bookmarkStart w:id="7" w:name="_Toc9756138"/>
+      <w:bookmarkStart w:id="8" w:name="_Toc9756138"/>
       <w:r>
         <w:rPr>
           <w:lang w:val="es-MX"/>
@@ -7467,7 +7469,7 @@
         <w:lastRenderedPageBreak/>
         <w:t>Almacén</w:t>
       </w:r>
-      <w:bookmarkEnd w:id="7"/>
+      <w:bookmarkEnd w:id="8"/>
     </w:p>
     <w:p>
       <w:pPr>
@@ -7524,7 +7526,7 @@
           <w:lang w:val="es-MX"/>
         </w:rPr>
       </w:pPr>
-      <w:bookmarkStart w:id="8" w:name="_Toc9756139"/>
+      <w:bookmarkStart w:id="9" w:name="_Toc9756139"/>
       <w:r>
         <w:rPr>
           <w:lang w:val="es-MX"/>
@@ -7532,7 +7534,7 @@
         <w:lastRenderedPageBreak/>
         <w:t>Vender</w:t>
       </w:r>
-      <w:bookmarkEnd w:id="8"/>
+      <w:bookmarkEnd w:id="9"/>
     </w:p>
     <w:p>
       <w:pPr>
@@ -7541,14 +7543,14 @@
           <w:lang w:val="es-MX"/>
         </w:rPr>
       </w:pPr>
-      <w:bookmarkStart w:id="9" w:name="_Toc9756140"/>
+      <w:bookmarkStart w:id="10" w:name="_Toc9756140"/>
       <w:r>
         <w:rPr>
           <w:lang w:val="es-MX"/>
         </w:rPr>
         <w:t>Nueva Venta</w:t>
       </w:r>
-      <w:bookmarkEnd w:id="9"/>
+      <w:bookmarkEnd w:id="10"/>
     </w:p>
     <w:p>
       <w:pPr>
@@ -8506,8 +8508,6 @@
                               </w:rPr>
                               <w:t>1</w:t>
                             </w:r>
-                            <w:bookmarkStart w:id="10" w:name="_GoBack"/>
-                            <w:bookmarkEnd w:id="10"/>
                             <w:r>
                               <w:rPr>
                                 <w:b/>
@@ -8556,8 +8556,6 @@
                         </w:rPr>
                         <w:t>1</w:t>
                       </w:r>
-                      <w:bookmarkStart w:id="11" w:name="_GoBack"/>
-                      <w:bookmarkEnd w:id="11"/>
                       <w:r>
                         <w:rPr>
                           <w:b/>
@@ -8624,7 +8622,7 @@
           <w:lang w:val="es-MX"/>
         </w:rPr>
       </w:pPr>
-      <w:bookmarkStart w:id="12" w:name="_Toc9756141"/>
+      <w:bookmarkStart w:id="11" w:name="_Toc9756141"/>
       <w:r>
         <w:rPr>
           <w:lang w:val="es-MX"/>
@@ -8632,7 +8630,7 @@
         <w:lastRenderedPageBreak/>
         <w:t>Registro de ventas</w:t>
       </w:r>
-      <w:bookmarkEnd w:id="12"/>
+      <w:bookmarkEnd w:id="11"/>
     </w:p>
     <w:p>
       <w:pPr>
@@ -9731,6 +9729,7 @@
   <w:style w:type="character" w:default="1" w:styleId="Fuentedeprrafopredeter">
     <w:name w:val="Default Paragraph Font"/>
     <w:uiPriority w:val="1"/>
+    <w:semiHidden/>
     <w:unhideWhenUsed/>
   </w:style>
   <w:style w:type="table" w:default="1" w:styleId="Tablanormal">
@@ -10142,7 +10141,7 @@
 </file>
 
 <file path=customXml/itemProps1.xml><?xml version="1.0" encoding="utf-8"?>
-<ds:datastoreItem xmlns:ds="http://schemas.openxmlformats.org/officeDocument/2006/customXml" ds:itemID="{4A89A1B6-92A6-4AE8-B9E7-D034FAC902B7}">
+<ds:datastoreItem xmlns:ds="http://schemas.openxmlformats.org/officeDocument/2006/customXml" ds:itemID="{F9772F88-0364-44FC-9C43-B86EE43EBB16}">
   <ds:schemaRefs>
     <ds:schemaRef ds:uri="http://schemas.openxmlformats.org/officeDocument/2006/bibliography"/>
   </ds:schemaRefs>

</xml_diff>